<commit_message>
Updated the Q2 report
Updated the Q2 report
</commit_message>
<xml_diff>
--- a/Documents/QuarterlyReports/DevLab_Quarterly Report Submission_Jan2025.docx
+++ b/Documents/QuarterlyReports/DevLab_Quarterly Report Submission_Jan2025.docx
@@ -327,14 +327,56 @@
                 <w:i/>
                 <w:iCs/>
               </w:rPr>
-              <w:t>Developed first draft of a training dataset for a first approach to:</w:t>
+              <w:t xml:space="preserve">This quarter, we developed a codebook that </w:t>
+            </w:r>
+            <w:r>
+              <w:rPr>
+                <w:i/>
+                <w:iCs/>
+              </w:rPr>
+              <w:t xml:space="preserve">defines categories of </w:t>
+            </w:r>
+            <w:r>
+              <w:rPr>
+                <w:i/>
+                <w:iCs/>
+              </w:rPr>
+              <w:t xml:space="preserve">anti-corruption activities </w:t>
+            </w:r>
+            <w:r>
+              <w:rPr>
+                <w:i/>
+                <w:iCs/>
+              </w:rPr>
+              <w:t>and identifies actors that are suggestive of whether these activities are genuine or window dressing</w:t>
+            </w:r>
+            <w:r>
+              <w:rPr>
+                <w:i/>
+                <w:iCs/>
+              </w:rPr>
+              <w:t>.</w:t>
+            </w:r>
+            <w:r>
+              <w:rPr>
+                <w:i/>
+                <w:iCs/>
+              </w:rPr>
+              <w:t xml:space="preserve"> Here, we first rely on the Machine Learning for Peace project’s project event classification of arrests and legal action related to corruption. We are now classifying the kind of corruption involved in each article depending on who is responsible (e.g., corruption by top members of government, corruption by low-level bureaucrats, corruption by members of the opposition)</w:t>
+            </w:r>
+            <w:r>
+              <w:rPr>
+                <w:i/>
+                <w:iCs/>
+              </w:rPr>
+              <w:t>.</w:t>
             </w:r>
           </w:p>
           <w:p>
             <w:pPr>
               <w:pStyle w:val="ListParagraph"/>
               <w:numPr>
-                <w:ilvl w:val="1"/>
+                <w:ilvl w:val="0"/>
                 <w:numId w:val="1"/>
               </w:numPr>
               <w:rPr>
@@ -347,14 +389,42 @@
                 <w:i/>
                 <w:iCs/>
               </w:rPr>
-              <w:t xml:space="preserve">Classify articles about anti-corruption activity </w:t>
+              <w:t xml:space="preserve">Using </w:t>
+            </w:r>
+            <w:r>
+              <w:rPr>
+                <w:i/>
+                <w:iCs/>
+              </w:rPr>
+              <w:t>this</w:t>
+            </w:r>
+            <w:r>
+              <w:rPr>
+                <w:i/>
+                <w:iCs/>
+              </w:rPr>
+              <w:t xml:space="preserve"> codebook, we began to assemble </w:t>
+            </w:r>
+            <w:r>
+              <w:rPr>
+                <w:i/>
+                <w:iCs/>
+              </w:rPr>
+              <w:t xml:space="preserve">training data </w:t>
+            </w:r>
+            <w:r>
+              <w:rPr>
+                <w:i/>
+                <w:iCs/>
+              </w:rPr>
+              <w:t>by hand-labeling articles from the MLP corpus according to the category of anti-corruption activity and the actors involved.</w:t>
             </w:r>
           </w:p>
           <w:p>
             <w:pPr>
               <w:pStyle w:val="ListParagraph"/>
               <w:numPr>
-                <w:ilvl w:val="1"/>
+                <w:ilvl w:val="0"/>
                 <w:numId w:val="1"/>
               </w:numPr>
               <w:rPr>
@@ -367,7 +437,21 @@
                 <w:i/>
                 <w:iCs/>
               </w:rPr>
-              <w:t>Detect actors in articles</w:t>
+              <w:t xml:space="preserve">We also discussed costs and benefits of </w:t>
+            </w:r>
+            <w:r>
+              <w:rPr>
+                <w:i/>
+                <w:iCs/>
+              </w:rPr>
+              <w:t>Encoder</w:t>
+            </w:r>
+            <w:r>
+              <w:rPr>
+                <w:i/>
+                <w:iCs/>
+              </w:rPr>
+              <w:t>-only BERT models vs. State of the Art (SOTA) LLMs, such as GPT and developed a plan to test BERT for this task while reserving SOTA LLMs as a back-up.</w:t>
             </w:r>
           </w:p>
           <w:p>
@@ -450,7 +534,34 @@
                 <w:i/>
                 <w:iCs/>
               </w:rPr>
-              <w:t xml:space="preserve">Train a </w:t>
+              <w:t>Next quarter, we will continue to refine the codebook and expand the training data.</w:t>
+            </w:r>
+          </w:p>
+          <w:p>
+            <w:pPr>
+              <w:pStyle w:val="ListParagraph"/>
+              <w:numPr>
+                <w:ilvl w:val="0"/>
+                <w:numId w:val="1"/>
+              </w:numPr>
+              <w:rPr>
+                <w:i/>
+                <w:iCs/>
+              </w:rPr>
+            </w:pPr>
+            <w:r>
+              <w:rPr>
+                <w:i/>
+                <w:iCs/>
+              </w:rPr>
+              <w:t>Once the training data is finalized, we will t</w:t>
+            </w:r>
+            <w:r>
+              <w:rPr>
+                <w:i/>
+                <w:iCs/>
+              </w:rPr>
+              <w:t xml:space="preserve">rain a </w:t>
             </w:r>
             <w:proofErr w:type="spellStart"/>
             <w:r>
@@ -473,7 +584,7 @@
                 <w:i/>
                 <w:iCs/>
               </w:rPr>
-              <w:t xml:space="preserve">Classify articles about anti-corruption activity </w:t>
+              <w:t>learn from the human-labeled data and perform automated classification.</w:t>
             </w:r>
           </w:p>
           <w:p>
@@ -493,14 +604,69 @@
                 <w:i/>
                 <w:iCs/>
               </w:rPr>
-              <w:t>Test the model against a GPT model to accomplish the same</w:t>
-            </w:r>
-            <w:r>
-              <w:rPr>
-                <w:i/>
-                <w:iCs/>
-              </w:rPr>
-              <w:t xml:space="preserve"> </w:t>
+              <w:t>Once the model is trained, we will evaluate the ability of the model to accurately predict human labels on new data that the model was not trained on.</w:t>
+            </w:r>
+            <w:r>
+              <w:rPr>
+                <w:i/>
+                <w:iCs/>
+              </w:rPr>
+              <w:t xml:space="preserve"> Determining whether anti-corruption activity is legitimate or superficial requires a high degree of sophistication. If model performance is not satisfactory, we will turn to </w:t>
+            </w:r>
+            <w:r>
+              <w:rPr>
+                <w:i/>
+                <w:iCs/>
+              </w:rPr>
+              <w:t>SOTA LLMs</w:t>
+            </w:r>
+            <w:r>
+              <w:rPr>
+                <w:i/>
+                <w:iCs/>
+              </w:rPr>
+              <w:t xml:space="preserve"> as an alternative.</w:t>
+            </w:r>
+          </w:p>
+          <w:p>
+            <w:pPr>
+              <w:pStyle w:val="ListParagraph"/>
+              <w:numPr>
+                <w:ilvl w:val="0"/>
+                <w:numId w:val="2"/>
+              </w:numPr>
+              <w:rPr>
+                <w:i/>
+                <w:iCs/>
+              </w:rPr>
+            </w:pPr>
+            <w:r>
+              <w:rPr>
+                <w:i/>
+                <w:iCs/>
+              </w:rPr>
+              <w:t>We will also provide a full write-up of the codebook and model training process</w:t>
+            </w:r>
+            <w:r>
+              <w:rPr>
+                <w:i/>
+                <w:iCs/>
+              </w:rPr>
+              <w:t xml:space="preserve"> to solicit feedback from our </w:t>
+            </w:r>
+            <w:r>
+              <w:rPr>
+                <w:i/>
+                <w:iCs/>
+              </w:rPr>
+              <w:t xml:space="preserve">partners and </w:t>
+            </w:r>
+            <w:r>
+              <w:rPr>
+                <w:i/>
+                <w:iCs/>
+              </w:rPr>
+              <w:t>USAID.</w:t>
             </w:r>
           </w:p>
         </w:tc>
@@ -569,12 +735,21 @@
                 <w:iCs/>
               </w:rPr>
             </w:pPr>
-            <w:r>
-              <w:rPr>
-                <w:i/>
-                <w:iCs/>
-              </w:rPr>
-              <w:t>N.A.</w:t>
+            <w:proofErr w:type="spellStart"/>
+            <w:r>
+              <w:rPr>
+                <w:i/>
+                <w:iCs/>
+              </w:rPr>
+              <w:t>DevLab</w:t>
+            </w:r>
+            <w:proofErr w:type="spellEnd"/>
+            <w:r>
+              <w:rPr>
+                <w:i/>
+                <w:iCs/>
+              </w:rPr>
+              <w:t xml:space="preserve"> continues to be constrained by limited computational power. We are currently working to use university research funds to purchase new computers capable of running more sophisticated language models.</w:t>
             </w:r>
           </w:p>
         </w:tc>
@@ -602,6 +777,7 @@
                 <w:b/>
                 <w:bCs/>
               </w:rPr>
+              <w:lastRenderedPageBreak/>
               <w:t xml:space="preserve">Successes in Programming </w:t>
             </w:r>
             <w:r>
@@ -644,12 +820,60 @@
                 <w:iCs/>
               </w:rPr>
             </w:pPr>
-            <w:r>
-              <w:rPr>
-                <w:i/>
-                <w:iCs/>
-              </w:rPr>
-              <w:t xml:space="preserve">No success to highlight this quarter. </w:t>
+            <w:proofErr w:type="spellStart"/>
+            <w:r>
+              <w:rPr>
+                <w:i/>
+                <w:iCs/>
+              </w:rPr>
+              <w:t>DevLab’s</w:t>
+            </w:r>
+            <w:proofErr w:type="spellEnd"/>
+            <w:r>
+              <w:rPr>
+                <w:i/>
+                <w:iCs/>
+              </w:rPr>
+              <w:t xml:space="preserve"> previous classification has used </w:t>
+            </w:r>
+            <w:r>
+              <w:rPr>
+                <w:i/>
+                <w:iCs/>
+              </w:rPr>
+              <w:t xml:space="preserve">the </w:t>
+            </w:r>
+            <w:proofErr w:type="spellStart"/>
+            <w:r>
+              <w:rPr>
+                <w:i/>
+                <w:iCs/>
+              </w:rPr>
+              <w:t>RoBERTa</w:t>
+            </w:r>
+            <w:proofErr w:type="spellEnd"/>
+            <w:r>
+              <w:rPr>
+                <w:i/>
+                <w:iCs/>
+              </w:rPr>
+              <w:t xml:space="preserve"> model. This quarter, we successfully tested the more powerful (and more recent) </w:t>
+            </w:r>
+            <w:proofErr w:type="spellStart"/>
+            <w:r>
+              <w:rPr>
+                <w:i/>
+                <w:iCs/>
+              </w:rPr>
+              <w:t>ModernBERT</w:t>
+            </w:r>
+            <w:proofErr w:type="spellEnd"/>
+            <w:r>
+              <w:rPr>
+                <w:i/>
+                <w:iCs/>
+              </w:rPr>
+              <w:t>. Preliminary results suggest this will offer improved performance over earlier models.</w:t>
             </w:r>
           </w:p>
         </w:tc>
@@ -1813,6 +2037,72 @@
       <w:contextualSpacing/>
     </w:pPr>
   </w:style>
+  <w:style w:type="character" w:styleId="CommentReference">
+    <w:name w:val="annotation reference"/>
+    <w:basedOn w:val="DefaultParagraphFont"/>
+    <w:uiPriority w:val="99"/>
+    <w:semiHidden/>
+    <w:unhideWhenUsed/>
+    <w:rsid w:val="007E029C"/>
+    <w:rPr>
+      <w:sz w:val="16"/>
+      <w:szCs w:val="16"/>
+    </w:rPr>
+  </w:style>
+  <w:style w:type="paragraph" w:styleId="CommentText">
+    <w:name w:val="annotation text"/>
+    <w:basedOn w:val="Normal"/>
+    <w:link w:val="CommentTextChar"/>
+    <w:uiPriority w:val="99"/>
+    <w:unhideWhenUsed/>
+    <w:rsid w:val="007E029C"/>
+    <w:pPr>
+      <w:spacing w:line="240" w:lineRule="auto"/>
+    </w:pPr>
+    <w:rPr>
+      <w:sz w:val="20"/>
+      <w:szCs w:val="20"/>
+    </w:rPr>
+  </w:style>
+  <w:style w:type="character" w:customStyle="1" w:styleId="CommentTextChar">
+    <w:name w:val="Comment Text Char"/>
+    <w:basedOn w:val="DefaultParagraphFont"/>
+    <w:link w:val="CommentText"/>
+    <w:uiPriority w:val="99"/>
+    <w:rsid w:val="007E029C"/>
+    <w:rPr>
+      <w:sz w:val="20"/>
+      <w:szCs w:val="20"/>
+    </w:rPr>
+  </w:style>
+  <w:style w:type="paragraph" w:styleId="CommentSubject">
+    <w:name w:val="annotation subject"/>
+    <w:basedOn w:val="CommentText"/>
+    <w:next w:val="CommentText"/>
+    <w:link w:val="CommentSubjectChar"/>
+    <w:uiPriority w:val="99"/>
+    <w:semiHidden/>
+    <w:unhideWhenUsed/>
+    <w:rsid w:val="007E029C"/>
+    <w:rPr>
+      <w:b/>
+      <w:bCs/>
+    </w:rPr>
+  </w:style>
+  <w:style w:type="character" w:customStyle="1" w:styleId="CommentSubjectChar">
+    <w:name w:val="Comment Subject Char"/>
+    <w:basedOn w:val="CommentTextChar"/>
+    <w:link w:val="CommentSubject"/>
+    <w:uiPriority w:val="99"/>
+    <w:semiHidden/>
+    <w:rsid w:val="007E029C"/>
+    <w:rPr>
+      <w:b/>
+      <w:bCs/>
+      <w:sz w:val="20"/>
+      <w:szCs w:val="20"/>
+    </w:rPr>
+  </w:style>
 </w:styles>
 </file>
 
@@ -2078,6 +2368,60 @@
 </file>
 
 <file path=customXml/item1.xml><?xml version="1.0" encoding="utf-8"?>
+<b:Sources xmlns:b="http://schemas.openxmlformats.org/officeDocument/2006/bibliography" xmlns="http://schemas.openxmlformats.org/officeDocument/2006/bibliography" SelectedStyle="\APASixthEditionOfficeOnline.xsl" StyleName="APA" Version="6"/>
+</file>
+
+<file path=customXml/item2.xml><?xml version="1.0" encoding="utf-8"?>
+<?mso-contentType ?>
+<spe:Receivers xmlns:spe="http://schemas.microsoft.com/sharepoint/events">
+  <Receiver>
+    <Name>Document ID Generator</Name>
+    <Synchronization>Synchronous</Synchronization>
+    <Type>10001</Type>
+    <SequenceNumber>1000</SequenceNumber>
+    <Url/>
+    <Assembly>Microsoft.Office.DocumentManagement, Version=16.0.0.0, Culture=neutral, PublicKeyToken=71e9bce111e9429c</Assembly>
+    <Class>Microsoft.Office.DocumentManagement.Internal.DocIdHandler</Class>
+    <Data/>
+    <Filter/>
+  </Receiver>
+  <Receiver>
+    <Name>Document ID Generator</Name>
+    <Synchronization>Synchronous</Synchronization>
+    <Type>10002</Type>
+    <SequenceNumber>1001</SequenceNumber>
+    <Url/>
+    <Assembly>Microsoft.Office.DocumentManagement, Version=16.0.0.0, Culture=neutral, PublicKeyToken=71e9bce111e9429c</Assembly>
+    <Class>Microsoft.Office.DocumentManagement.Internal.DocIdHandler</Class>
+    <Data/>
+    <Filter/>
+  </Receiver>
+  <Receiver>
+    <Name>Document ID Generator</Name>
+    <Synchronization>Synchronous</Synchronization>
+    <Type>10004</Type>
+    <SequenceNumber>1002</SequenceNumber>
+    <Url/>
+    <Assembly>Microsoft.Office.DocumentManagement, Version=16.0.0.0, Culture=neutral, PublicKeyToken=71e9bce111e9429c</Assembly>
+    <Class>Microsoft.Office.DocumentManagement.Internal.DocIdHandler</Class>
+    <Data/>
+    <Filter/>
+  </Receiver>
+  <Receiver>
+    <Name>Document ID Generator</Name>
+    <Synchronization>Synchronous</Synchronization>
+    <Type>10006</Type>
+    <SequenceNumber>1003</SequenceNumber>
+    <Url/>
+    <Assembly>Microsoft.Office.DocumentManagement, Version=16.0.0.0, Culture=neutral, PublicKeyToken=71e9bce111e9429c</Assembly>
+    <Class>Microsoft.Office.DocumentManagement.Internal.DocIdHandler</Class>
+    <Data/>
+    <Filter/>
+  </Receiver>
+</spe:Receivers>
+</file>
+
+<file path=customXml/item3.xml><?xml version="1.0" encoding="utf-8"?>
 <ct:contentTypeSchema xmlns:ct="http://schemas.microsoft.com/office/2006/metadata/contentType" xmlns:ma="http://schemas.microsoft.com/office/2006/metadata/properties/metaAttributes" ct:_="" ma:_="" ma:contentTypeName="Document" ma:contentTypeID="0x0101004BC50CFDD0C4304394BC65F7066519C3" ma:contentTypeVersion="19" ma:contentTypeDescription="Create a new document." ma:contentTypeScope="" ma:versionID="0ec73d4d90f4cc0b5c4256c313ecc286">
   <xsd:schema xmlns:xsd="http://www.w3.org/2001/XMLSchema" xmlns:xs="http://www.w3.org/2001/XMLSchema" xmlns:p="http://schemas.microsoft.com/office/2006/metadata/properties" xmlns:ns2="509b8aad-92b5-4675-baba-7fd942765751" xmlns:ns3="be495bf4-d73d-4981-8f96-bcbc86069f90" targetNamespace="http://schemas.microsoft.com/office/2006/metadata/properties" ma:root="true" ma:fieldsID="f2635ddc27de25da861733eb947d6c18" ns2:_="" ns3:_="">
     <xsd:import namespace="509b8aad-92b5-4675-baba-7fd942765751"/>
@@ -2397,7 +2741,7 @@
 </ct:contentTypeSchema>
 </file>
 
-<file path=customXml/item2.xml><?xml version="1.0" encoding="utf-8"?>
+<file path=customXml/item4.xml><?xml version="1.0" encoding="utf-8"?>
 <p:properties xmlns:p="http://schemas.microsoft.com/office/2006/metadata/properties" xmlns:xsi="http://www.w3.org/2001/XMLSchema-instance" xmlns:pc="http://schemas.microsoft.com/office/infopath/2007/PartnerControls">
   <documentManagement>
     <TaxCatchAll xmlns="509b8aad-92b5-4675-baba-7fd942765751" xsi:nil="true"/>
@@ -2419,7 +2763,7 @@
 </p:properties>
 </file>
 
-<file path=customXml/item3.xml><?xml version="1.0" encoding="utf-8"?>
+<file path=customXml/item5.xml><?xml version="1.0" encoding="utf-8"?>
 <?mso-contentType ?>
 <FormTemplates xmlns="http://schemas.microsoft.com/sharepoint/v3/contenttype/forms">
   <Display>DocumentLibraryForm</Display>
@@ -2428,61 +2772,23 @@
 </FormTemplates>
 </file>
 
-<file path=customXml/item4.xml><?xml version="1.0" encoding="utf-8"?>
-<b:Sources xmlns:b="http://schemas.openxmlformats.org/officeDocument/2006/bibliography" xmlns="http://schemas.openxmlformats.org/officeDocument/2006/bibliography" SelectedStyle="\APASixthEditionOfficeOnline.xsl" StyleName="APA" Version="6"/>
+<file path=customXml/itemProps1.xml><?xml version="1.0" encoding="utf-8"?>
+<ds:datastoreItem xmlns:ds="http://schemas.openxmlformats.org/officeDocument/2006/customXml" ds:itemID="{371726B8-F1C6-4655-A1AB-6124E36F38E8}">
+  <ds:schemaRefs>
+    <ds:schemaRef ds:uri="http://schemas.openxmlformats.org/officeDocument/2006/bibliography"/>
+  </ds:schemaRefs>
+</ds:datastoreItem>
 </file>
 
-<file path=customXml/item5.xml><?xml version="1.0" encoding="utf-8"?>
-<?mso-contentType ?>
-<spe:Receivers xmlns:spe="http://schemas.microsoft.com/sharepoint/events">
-  <Receiver>
-    <Name>Document ID Generator</Name>
-    <Synchronization>Synchronous</Synchronization>
-    <Type>10001</Type>
-    <SequenceNumber>1000</SequenceNumber>
-    <Url/>
-    <Assembly>Microsoft.Office.DocumentManagement, Version=16.0.0.0, Culture=neutral, PublicKeyToken=71e9bce111e9429c</Assembly>
-    <Class>Microsoft.Office.DocumentManagement.Internal.DocIdHandler</Class>
-    <Data/>
-    <Filter/>
-  </Receiver>
-  <Receiver>
-    <Name>Document ID Generator</Name>
-    <Synchronization>Synchronous</Synchronization>
-    <Type>10002</Type>
-    <SequenceNumber>1001</SequenceNumber>
-    <Url/>
-    <Assembly>Microsoft.Office.DocumentManagement, Version=16.0.0.0, Culture=neutral, PublicKeyToken=71e9bce111e9429c</Assembly>
-    <Class>Microsoft.Office.DocumentManagement.Internal.DocIdHandler</Class>
-    <Data/>
-    <Filter/>
-  </Receiver>
-  <Receiver>
-    <Name>Document ID Generator</Name>
-    <Synchronization>Synchronous</Synchronization>
-    <Type>10004</Type>
-    <SequenceNumber>1002</SequenceNumber>
-    <Url/>
-    <Assembly>Microsoft.Office.DocumentManagement, Version=16.0.0.0, Culture=neutral, PublicKeyToken=71e9bce111e9429c</Assembly>
-    <Class>Microsoft.Office.DocumentManagement.Internal.DocIdHandler</Class>
-    <Data/>
-    <Filter/>
-  </Receiver>
-  <Receiver>
-    <Name>Document ID Generator</Name>
-    <Synchronization>Synchronous</Synchronization>
-    <Type>10006</Type>
-    <SequenceNumber>1003</SequenceNumber>
-    <Url/>
-    <Assembly>Microsoft.Office.DocumentManagement, Version=16.0.0.0, Culture=neutral, PublicKeyToken=71e9bce111e9429c</Assembly>
-    <Class>Microsoft.Office.DocumentManagement.Internal.DocIdHandler</Class>
-    <Data/>
-    <Filter/>
-  </Receiver>
-</spe:Receivers>
+<file path=customXml/itemProps2.xml><?xml version="1.0" encoding="utf-8"?>
+<ds:datastoreItem xmlns:ds="http://schemas.openxmlformats.org/officeDocument/2006/customXml" ds:itemID="{5DEC2359-97E0-4898-9AA3-6FCBF8A37BF3}">
+  <ds:schemaRefs>
+    <ds:schemaRef ds:uri="http://schemas.microsoft.com/sharepoint/events"/>
+  </ds:schemaRefs>
+</ds:datastoreItem>
 </file>
 
-<file path=customXml/itemProps1.xml><?xml version="1.0" encoding="utf-8"?>
+<file path=customXml/itemProps3.xml><?xml version="1.0" encoding="utf-8"?>
 <ds:datastoreItem xmlns:ds="http://schemas.openxmlformats.org/officeDocument/2006/customXml" ds:itemID="{02AFCA60-B99A-4AD5-8BDB-A8AB6ADFBC33}">
   <ds:schemaRefs>
     <ds:schemaRef ds:uri="http://schemas.microsoft.com/office/2006/metadata/contentType"/>
@@ -2501,7 +2807,7 @@
 </ds:datastoreItem>
 </file>
 
-<file path=customXml/itemProps2.xml><?xml version="1.0" encoding="utf-8"?>
+<file path=customXml/itemProps4.xml><?xml version="1.0" encoding="utf-8"?>
 <ds:datastoreItem xmlns:ds="http://schemas.openxmlformats.org/officeDocument/2006/customXml" ds:itemID="{262C7AE4-704E-4B49-B5AB-11D3E6DEDF85}">
   <ds:schemaRefs>
     <ds:schemaRef ds:uri="http://schemas.microsoft.com/office/2006/metadata/properties"/>
@@ -2512,26 +2818,10 @@
 </ds:datastoreItem>
 </file>
 
-<file path=customXml/itemProps3.xml><?xml version="1.0" encoding="utf-8"?>
+<file path=customXml/itemProps5.xml><?xml version="1.0" encoding="utf-8"?>
 <ds:datastoreItem xmlns:ds="http://schemas.openxmlformats.org/officeDocument/2006/customXml" ds:itemID="{2AC1D06C-DE13-48B5-9CB6-13AF8D76AE70}">
   <ds:schemaRefs>
     <ds:schemaRef ds:uri="http://schemas.microsoft.com/sharepoint/v3/contenttype/forms"/>
   </ds:schemaRefs>
 </ds:datastoreItem>
-</file>
-
-<file path=customXml/itemProps4.xml><?xml version="1.0" encoding="utf-8"?>
-<ds:datastoreItem xmlns:ds="http://schemas.openxmlformats.org/officeDocument/2006/customXml" ds:itemID="{371726B8-F1C6-4655-A1AB-6124E36F38E8}">
-  <ds:schemaRefs>
-    <ds:schemaRef ds:uri="http://schemas.openxmlformats.org/officeDocument/2006/bibliography"/>
-  </ds:schemaRefs>
-</ds:datastoreItem>
-</file>
-
-<file path=customXml/itemProps5.xml><?xml version="1.0" encoding="utf-8"?>
-<ds:datastoreItem xmlns:ds="http://schemas.openxmlformats.org/officeDocument/2006/customXml" ds:itemID="{5DEC2359-97E0-4898-9AA3-6FCBF8A37BF3}">
-  <ds:schemaRefs>
-    <ds:schemaRef ds:uri="http://schemas.microsoft.com/sharepoint/events"/>
-  </ds:schemaRefs>
-</ds:datastoreItem>
 </file>
</xml_diff>